<commit_message>
Added and deleted some files
</commit_message>
<xml_diff>
--- a/project1/Project 1 Proposal & Database Structure.docx
+++ b/project1/Project 1 Proposal & Database Structure.docx
@@ -17,15 +17,7 @@
         <w:t xml:space="preserve">1. </w:t>
       </w:r>
       <w:r>
-        <w:t xml:space="preserve">After each </w:t>
-      </w:r>
-      <w:proofErr w:type="spellStart"/>
-      <w:r>
-        <w:t>cosplayer</w:t>
-      </w:r>
-      <w:proofErr w:type="spellEnd"/>
-      <w:r>
-        <w:t xml:space="preserve"> login, he/she can create an album for one topic (It could be an anime, a game, or a movie)</w:t>
+        <w:t>After each cosplayer login, he/she can create an album for one topic (It could be an anime, a game, or a movie)</w:t>
       </w:r>
       <w:r>
         <w:t xml:space="preserve">. </w:t>
@@ -41,28 +33,7 @@
     </w:p>
     <w:p>
       <w:r>
-        <w:t xml:space="preserve">3. </w:t>
-      </w:r>
-      <w:proofErr w:type="spellStart"/>
-      <w:r>
-        <w:t>Collabrators</w:t>
-      </w:r>
-      <w:proofErr w:type="spellEnd"/>
-      <w:r>
-        <w:t xml:space="preserve"> (Like p</w:t>
-      </w:r>
-      <w:bookmarkStart w:id="0" w:name="_GoBack"/>
-      <w:bookmarkEnd w:id="0"/>
-      <w:r>
-        <w:t xml:space="preserve">hotographer, </w:t>
-      </w:r>
-      <w:proofErr w:type="spellStart"/>
-      <w:r>
-        <w:t>photoshop</w:t>
-      </w:r>
-      <w:proofErr w:type="spellEnd"/>
-      <w:r>
-        <w:t xml:space="preserve"> artist, or other</w:t>
+        <w:t>3. Collabrators (Like photographer, photoshop artist, or other</w:t>
       </w:r>
       <w:r>
         <w:t xml:space="preserve"> cosplayers) can be add</w:t>
@@ -114,16 +85,11 @@
             <w:tcW w:w="3510" w:type="dxa"/>
           </w:tcPr>
           <w:p>
-            <w:proofErr w:type="gramStart"/>
             <w:r>
               <w:t>i</w:t>
             </w:r>
             <w:r>
-              <w:t>d</w:t>
-            </w:r>
-            <w:proofErr w:type="gramEnd"/>
-            <w:r>
-              <w:t xml:space="preserve"> </w:t>
+              <w:t xml:space="preserve">d </w:t>
             </w:r>
             <w:r>
               <w:t>(INT, Primary, A_I)</w:t>
@@ -137,76 +103,53 @@
             <w:tcW w:w="3510" w:type="dxa"/>
           </w:tcPr>
           <w:p>
-            <w:proofErr w:type="gramStart"/>
             <w:r>
               <w:t>u</w:t>
             </w:r>
             <w:r>
               <w:t>sername</w:t>
             </w:r>
-            <w:proofErr w:type="gramEnd"/>
-            <w:r>
-              <w:t xml:space="preserve"> (</w:t>
-            </w:r>
-            <w:proofErr w:type="spellStart"/>
-            <w:r>
-              <w:t>varchar</w:t>
-            </w:r>
-            <w:proofErr w:type="spellEnd"/>
-            <w:r>
-              <w:t xml:space="preserve"> 32)</w:t>
-            </w:r>
-          </w:p>
-        </w:tc>
-      </w:tr>
-      <w:tr>
-        <w:tc>
-          <w:tcPr>
-            <w:tcW w:w="3510" w:type="dxa"/>
-          </w:tcPr>
-          <w:p>
-            <w:proofErr w:type="gramStart"/>
+            <w:r>
+              <w:t xml:space="preserve"> (varchar 32)</w:t>
+            </w:r>
+          </w:p>
+        </w:tc>
+      </w:tr>
+      <w:tr>
+        <w:tc>
+          <w:tcPr>
+            <w:tcW w:w="3510" w:type="dxa"/>
+          </w:tcPr>
+          <w:p>
             <w:r>
               <w:t>p</w:t>
             </w:r>
             <w:r>
               <w:t>assword</w:t>
             </w:r>
-            <w:proofErr w:type="gramEnd"/>
-            <w:r>
-              <w:t xml:space="preserve"> (</w:t>
-            </w:r>
-            <w:proofErr w:type="spellStart"/>
-            <w:r>
-              <w:t>varchar</w:t>
-            </w:r>
-            <w:proofErr w:type="spellEnd"/>
-            <w:r>
-              <w:t xml:space="preserve"> 32)</w:t>
-            </w:r>
-          </w:p>
-        </w:tc>
-      </w:tr>
-      <w:tr>
-        <w:tc>
-          <w:tcPr>
-            <w:tcW w:w="3510" w:type="dxa"/>
-          </w:tcPr>
-          <w:p>
-            <w:proofErr w:type="gramStart"/>
+            <w:r>
+              <w:t xml:space="preserve"> (varchar 32)</w:t>
+            </w:r>
+          </w:p>
+        </w:tc>
+      </w:tr>
+      <w:tr>
+        <w:tc>
+          <w:tcPr>
+            <w:tcW w:w="3510" w:type="dxa"/>
+          </w:tcPr>
+          <w:p>
             <w:r>
               <w:t>e</w:t>
             </w:r>
             <w:r>
               <w:t>mail</w:t>
             </w:r>
-            <w:proofErr w:type="gramEnd"/>
-            <w:r>
-              <w:t xml:space="preserve"> (text</w:t>
-            </w:r>
-            <w:r>
-              <w:t>, default NULL</w:t>
-            </w:r>
+            <w:r>
+              <w:t xml:space="preserve"> (varchar 100</w:t>
+            </w:r>
+            <w:bookmarkStart w:id="0" w:name="_GoBack"/>
+            <w:bookmarkEnd w:id="0"/>
             <w:r>
               <w:t>)</w:t>
             </w:r>
@@ -243,106 +186,68 @@
             <w:tcW w:w="3510" w:type="dxa"/>
           </w:tcPr>
           <w:p>
-            <w:proofErr w:type="gramStart"/>
             <w:r>
               <w:t>i</w:t>
             </w:r>
             <w:r>
+              <w:t xml:space="preserve">d </w:t>
+            </w:r>
+            <w:r>
+              <w:t>(INT, Primary, A_I)</w:t>
+            </w:r>
+          </w:p>
+        </w:tc>
+      </w:tr>
+      <w:tr>
+        <w:tc>
+          <w:tcPr>
+            <w:tcW w:w="3510" w:type="dxa"/>
+          </w:tcPr>
+          <w:p>
+            <w:r>
+              <w:t>l</w:t>
+            </w:r>
+            <w:r>
+              <w:t>ink</w:t>
+            </w:r>
+            <w:r>
+              <w:t xml:space="preserve"> (varchar 500)</w:t>
+            </w:r>
+          </w:p>
+        </w:tc>
+      </w:tr>
+      <w:tr>
+        <w:tc>
+          <w:tcPr>
+            <w:tcW w:w="3510" w:type="dxa"/>
+          </w:tcPr>
+          <w:p>
+            <w:r>
+              <w:t>t</w:t>
+            </w:r>
+            <w:r>
+              <w:t>itle</w:t>
+            </w:r>
+            <w:r>
+              <w:t xml:space="preserve"> (varchar 100)</w:t>
+            </w:r>
+          </w:p>
+        </w:tc>
+      </w:tr>
+      <w:tr>
+        <w:tc>
+          <w:tcPr>
+            <w:tcW w:w="3510" w:type="dxa"/>
+          </w:tcPr>
+          <w:p>
+            <w:r>
               <w:t>d</w:t>
             </w:r>
-            <w:proofErr w:type="gramEnd"/>
-            <w:r>
-              <w:t xml:space="preserve"> </w:t>
-            </w:r>
-            <w:r>
-              <w:t>(INT, Primary, A_I)</w:t>
-            </w:r>
-          </w:p>
-        </w:tc>
-      </w:tr>
-      <w:tr>
-        <w:tc>
-          <w:tcPr>
-            <w:tcW w:w="3510" w:type="dxa"/>
-          </w:tcPr>
-          <w:p>
-            <w:proofErr w:type="gramStart"/>
-            <w:r>
-              <w:t>l</w:t>
-            </w:r>
-            <w:r>
-              <w:t>ink</w:t>
-            </w:r>
-            <w:proofErr w:type="gramEnd"/>
-            <w:r>
-              <w:t xml:space="preserve"> (</w:t>
-            </w:r>
-            <w:proofErr w:type="spellStart"/>
-            <w:r>
-              <w:t>varchar</w:t>
-            </w:r>
-            <w:proofErr w:type="spellEnd"/>
-            <w:r>
-              <w:t xml:space="preserve"> 500)</w:t>
-            </w:r>
-          </w:p>
-        </w:tc>
-      </w:tr>
-      <w:tr>
-        <w:tc>
-          <w:tcPr>
-            <w:tcW w:w="3510" w:type="dxa"/>
-          </w:tcPr>
-          <w:p>
-            <w:proofErr w:type="gramStart"/>
-            <w:r>
-              <w:t>t</w:t>
-            </w:r>
-            <w:r>
-              <w:t>itle</w:t>
-            </w:r>
-            <w:proofErr w:type="gramEnd"/>
-            <w:r>
-              <w:t xml:space="preserve"> (</w:t>
-            </w:r>
-            <w:proofErr w:type="spellStart"/>
-            <w:r>
-              <w:t>varchar</w:t>
-            </w:r>
-            <w:proofErr w:type="spellEnd"/>
-            <w:r>
-              <w:t xml:space="preserve"> 100)</w:t>
-            </w:r>
-          </w:p>
-        </w:tc>
-      </w:tr>
-      <w:tr>
-        <w:tc>
-          <w:tcPr>
-            <w:tcW w:w="3510" w:type="dxa"/>
-          </w:tcPr>
-          <w:p>
-            <w:proofErr w:type="gramStart"/>
-            <w:r>
-              <w:t>d</w:t>
-            </w:r>
-            <w:r>
-              <w:t>escription</w:t>
-            </w:r>
-            <w:proofErr w:type="gramEnd"/>
-            <w:r>
-              <w:t xml:space="preserve"> </w:t>
-            </w:r>
-            <w:r>
-              <w:t>(</w:t>
-            </w:r>
-            <w:proofErr w:type="spellStart"/>
-            <w:r>
-              <w:t>varchar</w:t>
-            </w:r>
-            <w:proofErr w:type="spellEnd"/>
-            <w:r>
-              <w:t xml:space="preserve"> 1000)</w:t>
+            <w:r>
+              <w:t xml:space="preserve">escription </w:t>
+            </w:r>
+            <w:r>
+              <w:t>(varchar 1000)</w:t>
             </w:r>
           </w:p>
         </w:tc>
@@ -377,47 +282,29 @@
             <w:tcW w:w="3510" w:type="dxa"/>
           </w:tcPr>
           <w:p>
-            <w:proofErr w:type="gramStart"/>
             <w:r>
               <w:t>i</w:t>
             </w:r>
             <w:r>
-              <w:t>d</w:t>
-            </w:r>
-            <w:proofErr w:type="gramEnd"/>
-            <w:r>
-              <w:t xml:space="preserve"> (INT, Primary, A_I)</w:t>
-            </w:r>
-          </w:p>
-        </w:tc>
-      </w:tr>
-      <w:tr>
-        <w:tc>
-          <w:tcPr>
-            <w:tcW w:w="3510" w:type="dxa"/>
-          </w:tcPr>
-          <w:p>
-            <w:proofErr w:type="gramStart"/>
+              <w:t>d (INT, Primary, A_I)</w:t>
+            </w:r>
+          </w:p>
+        </w:tc>
+      </w:tr>
+      <w:tr>
+        <w:tc>
+          <w:tcPr>
+            <w:tcW w:w="3510" w:type="dxa"/>
+          </w:tcPr>
+          <w:p>
             <w:r>
               <w:t>t</w:t>
             </w:r>
             <w:r>
-              <w:t>itle</w:t>
-            </w:r>
-            <w:proofErr w:type="gramEnd"/>
-            <w:r>
-              <w:t xml:space="preserve"> </w:t>
-            </w:r>
-            <w:r>
-              <w:t>(</w:t>
-            </w:r>
-            <w:proofErr w:type="spellStart"/>
-            <w:r>
-              <w:t>varchar</w:t>
-            </w:r>
-            <w:proofErr w:type="spellEnd"/>
-            <w:r>
-              <w:t xml:space="preserve"> 100)</w:t>
+              <w:t xml:space="preserve">itle </w:t>
+            </w:r>
+            <w:r>
+              <w:t>(varchar 100)</w:t>
             </w:r>
           </w:p>
         </w:tc>
@@ -452,50 +339,20 @@
             <w:tcW w:w="3510" w:type="dxa"/>
           </w:tcPr>
           <w:p>
-            <w:proofErr w:type="gramStart"/>
-            <w:r>
-              <w:t>id</w:t>
-            </w:r>
-            <w:proofErr w:type="gramEnd"/>
-            <w:r>
-              <w:t xml:space="preserve"> </w:t>
-            </w:r>
-            <w:r>
-              <w:t>(INT, Primary, A_I)</w:t>
-            </w:r>
-          </w:p>
-        </w:tc>
-      </w:tr>
-      <w:tr>
-        <w:tc>
-          <w:tcPr>
-            <w:tcW w:w="3510" w:type="dxa"/>
-          </w:tcPr>
-          <w:p>
-            <w:proofErr w:type="gramStart"/>
-            <w:r>
-              <w:t>name</w:t>
-            </w:r>
-            <w:proofErr w:type="gramEnd"/>
-            <w:r>
-              <w:t xml:space="preserve"> </w:t>
-            </w:r>
-            <w:r>
-              <w:t>(</w:t>
-            </w:r>
-            <w:proofErr w:type="spellStart"/>
-            <w:r>
-              <w:t>varchar</w:t>
-            </w:r>
-            <w:proofErr w:type="spellEnd"/>
-            <w:r>
-              <w:t xml:space="preserve"> </w:t>
-            </w:r>
-            <w:r>
-              <w:t>32</w:t>
-            </w:r>
-            <w:r>
-              <w:t>)</w:t>
+            <w:r>
+              <w:t>id (INT, Primary, A_I)</w:t>
+            </w:r>
+          </w:p>
+        </w:tc>
+      </w:tr>
+      <w:tr>
+        <w:tc>
+          <w:tcPr>
+            <w:tcW w:w="3510" w:type="dxa"/>
+          </w:tcPr>
+          <w:p>
+            <w:r>
+              <w:t>name (varchar 32)</w:t>
             </w:r>
           </w:p>
         </w:tc>
@@ -530,16 +387,11 @@
             <w:tcW w:w="3510" w:type="dxa"/>
           </w:tcPr>
           <w:p>
-            <w:proofErr w:type="gramStart"/>
             <w:r>
               <w:t>i</w:t>
             </w:r>
             <w:r>
-              <w:t>d</w:t>
-            </w:r>
-            <w:proofErr w:type="gramEnd"/>
-            <w:r>
-              <w:t xml:space="preserve"> </w:t>
+              <w:t xml:space="preserve">d </w:t>
             </w:r>
             <w:r>
               <w:t>(INT, Primary, A_I)</w:t>
@@ -553,21 +405,11 @@
             <w:tcW w:w="3510" w:type="dxa"/>
           </w:tcPr>
           <w:p>
-            <w:proofErr w:type="spellStart"/>
-            <w:proofErr w:type="gramStart"/>
             <w:r>
               <w:t>a</w:t>
             </w:r>
             <w:r>
-              <w:t>lbum</w:t>
-            </w:r>
-            <w:proofErr w:type="gramEnd"/>
-            <w:r>
-              <w:t>_id</w:t>
-            </w:r>
-            <w:proofErr w:type="spellEnd"/>
-            <w:r>
-              <w:t xml:space="preserve"> (</w:t>
+              <w:t>lbum_id (</w:t>
             </w:r>
             <w:r>
               <w:t>INT</w:t>
@@ -584,21 +426,11 @@
             <w:tcW w:w="3510" w:type="dxa"/>
           </w:tcPr>
           <w:p>
-            <w:proofErr w:type="spellStart"/>
-            <w:proofErr w:type="gramStart"/>
             <w:r>
               <w:t>p</w:t>
             </w:r>
             <w:r>
-              <w:t>icture</w:t>
-            </w:r>
-            <w:proofErr w:type="gramEnd"/>
-            <w:r>
-              <w:t>_id</w:t>
-            </w:r>
-            <w:proofErr w:type="spellEnd"/>
-            <w:r>
-              <w:t xml:space="preserve"> (</w:t>
+              <w:t>icture_id (</w:t>
             </w:r>
             <w:r>
               <w:t>INT</w:t>
@@ -642,16 +474,11 @@
             <w:tcW w:w="3510" w:type="dxa"/>
           </w:tcPr>
           <w:p>
-            <w:proofErr w:type="gramStart"/>
             <w:r>
               <w:t>i</w:t>
             </w:r>
             <w:r>
-              <w:t>d</w:t>
-            </w:r>
-            <w:proofErr w:type="gramEnd"/>
-            <w:r>
-              <w:t xml:space="preserve"> </w:t>
+              <w:t xml:space="preserve">d </w:t>
             </w:r>
             <w:r>
               <w:t>(INT, Primary, A_I)</w:t>
@@ -665,21 +492,11 @@
             <w:tcW w:w="3510" w:type="dxa"/>
           </w:tcPr>
           <w:p>
-            <w:proofErr w:type="spellStart"/>
-            <w:proofErr w:type="gramStart"/>
             <w:r>
               <w:t>u</w:t>
             </w:r>
             <w:r>
-              <w:t>ser</w:t>
-            </w:r>
-            <w:proofErr w:type="gramEnd"/>
-            <w:r>
-              <w:t>_id</w:t>
-            </w:r>
-            <w:proofErr w:type="spellEnd"/>
-            <w:r>
-              <w:t xml:space="preserve"> (</w:t>
+              <w:t>ser_id (</w:t>
             </w:r>
             <w:r>
               <w:t>INT</w:t>
@@ -696,21 +513,11 @@
             <w:tcW w:w="3510" w:type="dxa"/>
           </w:tcPr>
           <w:p>
-            <w:proofErr w:type="spellStart"/>
-            <w:proofErr w:type="gramStart"/>
             <w:r>
               <w:t>a</w:t>
             </w:r>
             <w:r>
-              <w:t>lbum</w:t>
-            </w:r>
-            <w:proofErr w:type="gramEnd"/>
-            <w:r>
-              <w:t>_id</w:t>
-            </w:r>
-            <w:proofErr w:type="spellEnd"/>
-            <w:r>
-              <w:t xml:space="preserve"> (</w:t>
+              <w:t>lbum_id (</w:t>
             </w:r>
             <w:r>
               <w:t>INT</w:t>
@@ -739,83 +546,44 @@
             <w:shd w:val="clear" w:color="auto" w:fill="548DD4" w:themeFill="text2" w:themeFillTint="99"/>
           </w:tcPr>
           <w:p>
-            <w:proofErr w:type="spellStart"/>
-            <w:r>
-              <w:t>Collaborator_album</w:t>
-            </w:r>
-            <w:proofErr w:type="spellEnd"/>
-            <w:r>
-              <w:t xml:space="preserve"> R-Table</w:t>
-            </w:r>
-          </w:p>
-        </w:tc>
-      </w:tr>
-      <w:tr>
-        <w:tc>
-          <w:tcPr>
-            <w:tcW w:w="3510" w:type="dxa"/>
-          </w:tcPr>
-          <w:p>
-            <w:proofErr w:type="gramStart"/>
-            <w:r>
-              <w:t>i</w:t>
-            </w:r>
-            <w:r>
-              <w:t>d</w:t>
-            </w:r>
-            <w:proofErr w:type="gramEnd"/>
-            <w:r>
-              <w:t xml:space="preserve"> (INT, Primary, A_I)</w:t>
-            </w:r>
-          </w:p>
-        </w:tc>
-      </w:tr>
-      <w:tr>
-        <w:tc>
-          <w:tcPr>
-            <w:tcW w:w="3510" w:type="dxa"/>
-          </w:tcPr>
-          <w:p>
-            <w:proofErr w:type="spellStart"/>
-            <w:proofErr w:type="gramStart"/>
-            <w:r>
-              <w:t>collaborator</w:t>
-            </w:r>
-            <w:proofErr w:type="gramEnd"/>
-            <w:r>
-              <w:t>_id</w:t>
-            </w:r>
-            <w:proofErr w:type="spellEnd"/>
-            <w:r>
-              <w:t xml:space="preserve"> </w:t>
-            </w:r>
-            <w:r>
-              <w:t>(INT)</w:t>
-            </w:r>
-          </w:p>
-        </w:tc>
-      </w:tr>
-      <w:tr>
-        <w:tc>
-          <w:tcPr>
-            <w:tcW w:w="3510" w:type="dxa"/>
-          </w:tcPr>
-          <w:p>
-            <w:proofErr w:type="spellStart"/>
-            <w:proofErr w:type="gramStart"/>
-            <w:r>
-              <w:t>a</w:t>
-            </w:r>
-            <w:r>
-              <w:t>lbum</w:t>
-            </w:r>
-            <w:proofErr w:type="gramEnd"/>
-            <w:r>
-              <w:t>_id</w:t>
-            </w:r>
-            <w:proofErr w:type="spellEnd"/>
-            <w:r>
-              <w:t xml:space="preserve"> (INT)</w:t>
+            <w:r>
+              <w:t>Collaborator_album R-Table</w:t>
+            </w:r>
+          </w:p>
+        </w:tc>
+      </w:tr>
+      <w:tr>
+        <w:tc>
+          <w:tcPr>
+            <w:tcW w:w="3510" w:type="dxa"/>
+          </w:tcPr>
+          <w:p>
+            <w:r>
+              <w:t>id (INT, Primary, A_I)</w:t>
+            </w:r>
+          </w:p>
+        </w:tc>
+      </w:tr>
+      <w:tr>
+        <w:tc>
+          <w:tcPr>
+            <w:tcW w:w="3510" w:type="dxa"/>
+          </w:tcPr>
+          <w:p>
+            <w:r>
+              <w:t>collaborator_id (INT)</w:t>
+            </w:r>
+          </w:p>
+        </w:tc>
+      </w:tr>
+      <w:tr>
+        <w:tc>
+          <w:tcPr>
+            <w:tcW w:w="3510" w:type="dxa"/>
+          </w:tcPr>
+          <w:p>
+            <w:r>
+              <w:t>album_id (INT)</w:t>
             </w:r>
           </w:p>
         </w:tc>

</xml_diff>

<commit_message>
deleted collaborator table and its database file since we can just grab that data from the user table
</commit_message>
<xml_diff>
--- a/project1/Project 1 Proposal & Database Structure.docx
+++ b/project1/Project 1 Proposal & Database Structure.docx
@@ -4,7 +4,15 @@
   <w:body>
     <w:p>
       <w:r>
-        <w:t>For this project 1, we are creating portfolio albums for cosplayers.</w:t>
+        <w:t xml:space="preserve">For this project 1, we are creating portfolio albums for </w:t>
+      </w:r>
+      <w:proofErr w:type="spellStart"/>
+      <w:r>
+        <w:t>cosplayers</w:t>
+      </w:r>
+      <w:proofErr w:type="spellEnd"/>
+      <w:r>
+        <w:t>.</w:t>
       </w:r>
     </w:p>
     <w:p>
@@ -17,7 +25,15 @@
         <w:t xml:space="preserve">1. </w:t>
       </w:r>
       <w:r>
-        <w:t>After each cosplayer login, he/she can create an album for one topic (It could be an anime, a game, or a movie)</w:t>
+        <w:t xml:space="preserve">After each </w:t>
+      </w:r>
+      <w:proofErr w:type="spellStart"/>
+      <w:r>
+        <w:t>cosplayer</w:t>
+      </w:r>
+      <w:proofErr w:type="spellEnd"/>
+      <w:r>
+        <w:t xml:space="preserve"> login, he/she can create an album for one topic (It could be an anime, a game, or a movie)</w:t>
       </w:r>
       <w:r>
         <w:t xml:space="preserve">. </w:t>
@@ -33,10 +49,34 @@
     </w:p>
     <w:p>
       <w:r>
-        <w:t>3. Collabrators (Like photographer, photoshop artist, or other</w:t>
-      </w:r>
-      <w:r>
-        <w:t xml:space="preserve"> cosplayers) can be add</w:t>
+        <w:t xml:space="preserve">3. </w:t>
+      </w:r>
+      <w:proofErr w:type="spellStart"/>
+      <w:r>
+        <w:t>Collabrators</w:t>
+      </w:r>
+      <w:proofErr w:type="spellEnd"/>
+      <w:r>
+        <w:t xml:space="preserve"> (Like photographer, </w:t>
+      </w:r>
+      <w:proofErr w:type="spellStart"/>
+      <w:r>
+        <w:t>photoshop</w:t>
+      </w:r>
+      <w:proofErr w:type="spellEnd"/>
+      <w:r>
+        <w:t xml:space="preserve"> artist, or other</w:t>
+      </w:r>
+      <w:r>
+        <w:t xml:space="preserve"> </w:t>
+      </w:r>
+      <w:proofErr w:type="spellStart"/>
+      <w:r>
+        <w:t>cosplayers</w:t>
+      </w:r>
+      <w:proofErr w:type="spellEnd"/>
+      <w:r>
+        <w:t>) can be add</w:t>
       </w:r>
       <w:r>
         <w:t>ed</w:t>
@@ -85,11 +125,16 @@
             <w:tcW w:w="3510" w:type="dxa"/>
           </w:tcPr>
           <w:p>
+            <w:proofErr w:type="gramStart"/>
             <w:r>
               <w:t>i</w:t>
             </w:r>
             <w:r>
-              <w:t xml:space="preserve">d </w:t>
+              <w:t>d</w:t>
+            </w:r>
+            <w:proofErr w:type="gramEnd"/>
+            <w:r>
+              <w:t xml:space="preserve"> </w:t>
             </w:r>
             <w:r>
               <w:t>(INT, Primary, A_I)</w:t>
@@ -103,53 +148,81 @@
             <w:tcW w:w="3510" w:type="dxa"/>
           </w:tcPr>
           <w:p>
+            <w:proofErr w:type="gramStart"/>
             <w:r>
               <w:t>u</w:t>
             </w:r>
             <w:r>
               <w:t>sername</w:t>
             </w:r>
-            <w:r>
-              <w:t xml:space="preserve"> (varchar 32)</w:t>
-            </w:r>
-          </w:p>
-        </w:tc>
-      </w:tr>
-      <w:tr>
-        <w:tc>
-          <w:tcPr>
-            <w:tcW w:w="3510" w:type="dxa"/>
-          </w:tcPr>
-          <w:p>
+            <w:proofErr w:type="gramEnd"/>
+            <w:r>
+              <w:t xml:space="preserve"> (</w:t>
+            </w:r>
+            <w:proofErr w:type="spellStart"/>
+            <w:r>
+              <w:t>varchar</w:t>
+            </w:r>
+            <w:proofErr w:type="spellEnd"/>
+            <w:r>
+              <w:t xml:space="preserve"> 32)</w:t>
+            </w:r>
+          </w:p>
+        </w:tc>
+      </w:tr>
+      <w:tr>
+        <w:tc>
+          <w:tcPr>
+            <w:tcW w:w="3510" w:type="dxa"/>
+          </w:tcPr>
+          <w:p>
+            <w:proofErr w:type="gramStart"/>
             <w:r>
               <w:t>p</w:t>
             </w:r>
             <w:r>
               <w:t>assword</w:t>
             </w:r>
-            <w:r>
-              <w:t xml:space="preserve"> (varchar 32)</w:t>
-            </w:r>
-          </w:p>
-        </w:tc>
-      </w:tr>
-      <w:tr>
-        <w:tc>
-          <w:tcPr>
-            <w:tcW w:w="3510" w:type="dxa"/>
-          </w:tcPr>
-          <w:p>
+            <w:proofErr w:type="gramEnd"/>
+            <w:r>
+              <w:t xml:space="preserve"> (</w:t>
+            </w:r>
+            <w:proofErr w:type="spellStart"/>
+            <w:r>
+              <w:t>varchar</w:t>
+            </w:r>
+            <w:proofErr w:type="spellEnd"/>
+            <w:r>
+              <w:t xml:space="preserve"> 32)</w:t>
+            </w:r>
+          </w:p>
+        </w:tc>
+      </w:tr>
+      <w:tr>
+        <w:tc>
+          <w:tcPr>
+            <w:tcW w:w="3510" w:type="dxa"/>
+          </w:tcPr>
+          <w:p>
+            <w:proofErr w:type="gramStart"/>
             <w:r>
               <w:t>e</w:t>
             </w:r>
             <w:r>
               <w:t>mail</w:t>
             </w:r>
-            <w:r>
-              <w:t xml:space="preserve"> (varchar 100</w:t>
-            </w:r>
-            <w:bookmarkStart w:id="0" w:name="_GoBack"/>
-            <w:bookmarkEnd w:id="0"/>
+            <w:proofErr w:type="gramEnd"/>
+            <w:r>
+              <w:t xml:space="preserve"> (</w:t>
+            </w:r>
+            <w:proofErr w:type="spellStart"/>
+            <w:r>
+              <w:t>varchar</w:t>
+            </w:r>
+            <w:proofErr w:type="spellEnd"/>
+            <w:r>
+              <w:t xml:space="preserve"> 100</w:t>
+            </w:r>
             <w:r>
               <w:t>)</w:t>
             </w:r>
@@ -186,11 +259,16 @@
             <w:tcW w:w="3510" w:type="dxa"/>
           </w:tcPr>
           <w:p>
+            <w:proofErr w:type="gramStart"/>
             <w:r>
               <w:t>i</w:t>
             </w:r>
             <w:r>
-              <w:t xml:space="preserve">d </w:t>
+              <w:t>d</w:t>
+            </w:r>
+            <w:proofErr w:type="gramEnd"/>
+            <w:r>
+              <w:t xml:space="preserve"> </w:t>
             </w:r>
             <w:r>
               <w:t>(INT, Primary, A_I)</w:t>
@@ -204,50 +282,83 @@
             <w:tcW w:w="3510" w:type="dxa"/>
           </w:tcPr>
           <w:p>
+            <w:proofErr w:type="gramStart"/>
             <w:r>
               <w:t>l</w:t>
             </w:r>
             <w:r>
               <w:t>ink</w:t>
             </w:r>
-            <w:r>
-              <w:t xml:space="preserve"> (varchar 500)</w:t>
-            </w:r>
-          </w:p>
-        </w:tc>
-      </w:tr>
-      <w:tr>
-        <w:tc>
-          <w:tcPr>
-            <w:tcW w:w="3510" w:type="dxa"/>
-          </w:tcPr>
-          <w:p>
+            <w:proofErr w:type="gramEnd"/>
+            <w:r>
+              <w:t xml:space="preserve"> (</w:t>
+            </w:r>
+            <w:proofErr w:type="spellStart"/>
+            <w:r>
+              <w:t>varchar</w:t>
+            </w:r>
+            <w:proofErr w:type="spellEnd"/>
+            <w:r>
+              <w:t xml:space="preserve"> 500)</w:t>
+            </w:r>
+          </w:p>
+        </w:tc>
+      </w:tr>
+      <w:tr>
+        <w:tc>
+          <w:tcPr>
+            <w:tcW w:w="3510" w:type="dxa"/>
+          </w:tcPr>
+          <w:p>
+            <w:proofErr w:type="gramStart"/>
             <w:r>
               <w:t>t</w:t>
             </w:r>
             <w:r>
               <w:t>itle</w:t>
             </w:r>
-            <w:r>
-              <w:t xml:space="preserve"> (varchar 100)</w:t>
-            </w:r>
-          </w:p>
-        </w:tc>
-      </w:tr>
-      <w:tr>
-        <w:tc>
-          <w:tcPr>
-            <w:tcW w:w="3510" w:type="dxa"/>
-          </w:tcPr>
-          <w:p>
+            <w:proofErr w:type="gramEnd"/>
+            <w:r>
+              <w:t xml:space="preserve"> (</w:t>
+            </w:r>
+            <w:proofErr w:type="spellStart"/>
+            <w:r>
+              <w:t>varchar</w:t>
+            </w:r>
+            <w:proofErr w:type="spellEnd"/>
+            <w:r>
+              <w:t xml:space="preserve"> 100)</w:t>
+            </w:r>
+          </w:p>
+        </w:tc>
+      </w:tr>
+      <w:tr>
+        <w:tc>
+          <w:tcPr>
+            <w:tcW w:w="3510" w:type="dxa"/>
+          </w:tcPr>
+          <w:p>
+            <w:proofErr w:type="gramStart"/>
             <w:r>
               <w:t>d</w:t>
             </w:r>
             <w:r>
-              <w:t xml:space="preserve">escription </w:t>
-            </w:r>
-            <w:r>
-              <w:t>(varchar 1000)</w:t>
+              <w:t>escription</w:t>
+            </w:r>
+            <w:proofErr w:type="gramEnd"/>
+            <w:r>
+              <w:t xml:space="preserve"> </w:t>
+            </w:r>
+            <w:r>
+              <w:t>(</w:t>
+            </w:r>
+            <w:proofErr w:type="spellStart"/>
+            <w:r>
+              <w:t>varchar</w:t>
+            </w:r>
+            <w:proofErr w:type="spellEnd"/>
+            <w:r>
+              <w:t xml:space="preserve"> 1000)</w:t>
             </w:r>
           </w:p>
         </w:tc>
@@ -282,29 +393,47 @@
             <w:tcW w:w="3510" w:type="dxa"/>
           </w:tcPr>
           <w:p>
+            <w:proofErr w:type="gramStart"/>
             <w:r>
               <w:t>i</w:t>
             </w:r>
             <w:r>
-              <w:t>d (INT, Primary, A_I)</w:t>
-            </w:r>
-          </w:p>
-        </w:tc>
-      </w:tr>
-      <w:tr>
-        <w:tc>
-          <w:tcPr>
-            <w:tcW w:w="3510" w:type="dxa"/>
-          </w:tcPr>
-          <w:p>
+              <w:t>d</w:t>
+            </w:r>
+            <w:proofErr w:type="gramEnd"/>
+            <w:r>
+              <w:t xml:space="preserve"> (INT, Primary, A_I)</w:t>
+            </w:r>
+          </w:p>
+        </w:tc>
+      </w:tr>
+      <w:tr>
+        <w:tc>
+          <w:tcPr>
+            <w:tcW w:w="3510" w:type="dxa"/>
+          </w:tcPr>
+          <w:p>
+            <w:proofErr w:type="gramStart"/>
             <w:r>
               <w:t>t</w:t>
             </w:r>
             <w:r>
-              <w:t xml:space="preserve">itle </w:t>
-            </w:r>
-            <w:r>
-              <w:t>(varchar 100)</w:t>
+              <w:t>itle</w:t>
+            </w:r>
+            <w:proofErr w:type="gramEnd"/>
+            <w:r>
+              <w:t xml:space="preserve"> </w:t>
+            </w:r>
+            <w:r>
+              <w:t>(</w:t>
+            </w:r>
+            <w:proofErr w:type="spellStart"/>
+            <w:r>
+              <w:t>varchar</w:t>
+            </w:r>
+            <w:proofErr w:type="spellEnd"/>
+            <w:r>
+              <w:t xml:space="preserve"> 100)</w:t>
             </w:r>
           </w:p>
         </w:tc>
@@ -327,32 +456,98 @@
             <w:shd w:val="clear" w:color="auto" w:fill="548DD4" w:themeFill="text2" w:themeFillTint="99"/>
           </w:tcPr>
           <w:p>
-            <w:r>
-              <w:t xml:space="preserve">Collaborators Table </w:t>
-            </w:r>
-          </w:p>
-        </w:tc>
-      </w:tr>
-      <w:tr>
-        <w:tc>
-          <w:tcPr>
-            <w:tcW w:w="3510" w:type="dxa"/>
-          </w:tcPr>
-          <w:p>
-            <w:r>
-              <w:t>id (INT, Primary, A_I)</w:t>
-            </w:r>
-          </w:p>
-        </w:tc>
-      </w:tr>
-      <w:tr>
-        <w:tc>
-          <w:tcPr>
-            <w:tcW w:w="3510" w:type="dxa"/>
-          </w:tcPr>
-          <w:p>
-            <w:r>
-              <w:t>name (varchar 32)</w:t>
+            <w:proofErr w:type="spellStart"/>
+            <w:r>
+              <w:t>Album_picture</w:t>
+            </w:r>
+            <w:proofErr w:type="spellEnd"/>
+            <w:r>
+              <w:t xml:space="preserve"> Relation Table</w:t>
+            </w:r>
+          </w:p>
+        </w:tc>
+      </w:tr>
+      <w:tr>
+        <w:tc>
+          <w:tcPr>
+            <w:tcW w:w="3510" w:type="dxa"/>
+          </w:tcPr>
+          <w:p>
+            <w:proofErr w:type="gramStart"/>
+            <w:r>
+              <w:t>i</w:t>
+            </w:r>
+            <w:r>
+              <w:t>d</w:t>
+            </w:r>
+            <w:proofErr w:type="gramEnd"/>
+            <w:r>
+              <w:t xml:space="preserve"> </w:t>
+            </w:r>
+            <w:r>
+              <w:t>(INT, Primary, A_I)</w:t>
+            </w:r>
+          </w:p>
+        </w:tc>
+      </w:tr>
+      <w:tr>
+        <w:tc>
+          <w:tcPr>
+            <w:tcW w:w="3510" w:type="dxa"/>
+          </w:tcPr>
+          <w:p>
+            <w:proofErr w:type="spellStart"/>
+            <w:proofErr w:type="gramStart"/>
+            <w:r>
+              <w:t>a</w:t>
+            </w:r>
+            <w:r>
+              <w:t>lbum</w:t>
+            </w:r>
+            <w:proofErr w:type="gramEnd"/>
+            <w:r>
+              <w:t>_id</w:t>
+            </w:r>
+            <w:proofErr w:type="spellEnd"/>
+            <w:r>
+              <w:t xml:space="preserve"> (</w:t>
+            </w:r>
+            <w:r>
+              <w:t>INT</w:t>
+            </w:r>
+            <w:r>
+              <w:t>)</w:t>
+            </w:r>
+          </w:p>
+        </w:tc>
+      </w:tr>
+      <w:tr>
+        <w:tc>
+          <w:tcPr>
+            <w:tcW w:w="3510" w:type="dxa"/>
+          </w:tcPr>
+          <w:p>
+            <w:proofErr w:type="spellStart"/>
+            <w:proofErr w:type="gramStart"/>
+            <w:r>
+              <w:t>p</w:t>
+            </w:r>
+            <w:r>
+              <w:t>icture</w:t>
+            </w:r>
+            <w:proofErr w:type="gramEnd"/>
+            <w:r>
+              <w:t>_id</w:t>
+            </w:r>
+            <w:proofErr w:type="spellEnd"/>
+            <w:r>
+              <w:t xml:space="preserve"> (</w:t>
+            </w:r>
+            <w:r>
+              <w:t>INT</w:t>
+            </w:r>
+            <w:r>
+              <w:t>)</w:t>
             </w:r>
           </w:p>
         </w:tc>
@@ -376,22 +571,30 @@
           </w:tcPr>
           <w:p>
             <w:r>
-              <w:t>Album_picture Relation Table</w:t>
-            </w:r>
-          </w:p>
-        </w:tc>
-      </w:tr>
-      <w:tr>
-        <w:tc>
-          <w:tcPr>
-            <w:tcW w:w="3510" w:type="dxa"/>
-          </w:tcPr>
-          <w:p>
+              <w:t>User album</w:t>
+            </w:r>
+            <w:r>
+              <w:t xml:space="preserve"> Relation Table</w:t>
+            </w:r>
+          </w:p>
+        </w:tc>
+      </w:tr>
+      <w:tr>
+        <w:tc>
+          <w:tcPr>
+            <w:tcW w:w="3510" w:type="dxa"/>
+          </w:tcPr>
+          <w:p>
+            <w:proofErr w:type="gramStart"/>
             <w:r>
               <w:t>i</w:t>
             </w:r>
             <w:r>
-              <w:t xml:space="preserve">d </w:t>
+              <w:t>d</w:t>
+            </w:r>
+            <w:proofErr w:type="gramEnd"/>
+            <w:r>
+              <w:t xml:space="preserve"> </w:t>
             </w:r>
             <w:r>
               <w:t>(INT, Primary, A_I)</w:t>
@@ -405,11 +608,52 @@
             <w:tcW w:w="3510" w:type="dxa"/>
           </w:tcPr>
           <w:p>
+            <w:proofErr w:type="spellStart"/>
+            <w:proofErr w:type="gramStart"/>
+            <w:r>
+              <w:t>u</w:t>
+            </w:r>
+            <w:r>
+              <w:t>ser</w:t>
+            </w:r>
+            <w:proofErr w:type="gramEnd"/>
+            <w:r>
+              <w:t>_id</w:t>
+            </w:r>
+            <w:proofErr w:type="spellEnd"/>
+            <w:r>
+              <w:t xml:space="preserve"> (</w:t>
+            </w:r>
+            <w:r>
+              <w:t>INT</w:t>
+            </w:r>
+            <w:r>
+              <w:t>)</w:t>
+            </w:r>
+          </w:p>
+        </w:tc>
+      </w:tr>
+      <w:tr>
+        <w:tc>
+          <w:tcPr>
+            <w:tcW w:w="3510" w:type="dxa"/>
+          </w:tcPr>
+          <w:p>
+            <w:proofErr w:type="spellStart"/>
+            <w:proofErr w:type="gramStart"/>
             <w:r>
               <w:t>a</w:t>
             </w:r>
             <w:r>
-              <w:t>lbum_id (</w:t>
+              <w:t>lbum</w:t>
+            </w:r>
+            <w:proofErr w:type="gramEnd"/>
+            <w:r>
+              <w:t>_id</w:t>
+            </w:r>
+            <w:proofErr w:type="spellEnd"/>
+            <w:r>
+              <w:t xml:space="preserve"> (</w:t>
             </w:r>
             <w:r>
               <w:t>INT</w:t>
@@ -420,176 +664,11 @@
           </w:p>
         </w:tc>
       </w:tr>
-      <w:tr>
-        <w:tc>
-          <w:tcPr>
-            <w:tcW w:w="3510" w:type="dxa"/>
-          </w:tcPr>
-          <w:p>
-            <w:r>
-              <w:t>p</w:t>
-            </w:r>
-            <w:r>
-              <w:t>icture_id (</w:t>
-            </w:r>
-            <w:r>
-              <w:t>INT</w:t>
-            </w:r>
-            <w:r>
-              <w:t>)</w:t>
-            </w:r>
-          </w:p>
-        </w:tc>
-      </w:tr>
     </w:tbl>
-    <w:p/>
-    <w:tbl>
-      <w:tblPr>
-        <w:tblStyle w:val="TableGrid"/>
-        <w:tblW w:w="0" w:type="auto"/>
-        <w:tblLook w:val="04A0" w:firstRow="1" w:lastRow="0" w:firstColumn="1" w:lastColumn="0" w:noHBand="0" w:noVBand="1"/>
-      </w:tblPr>
-      <w:tblGrid>
-        <w:gridCol w:w="3510"/>
-      </w:tblGrid>
-      <w:tr>
-        <w:tc>
-          <w:tcPr>
-            <w:tcW w:w="3510" w:type="dxa"/>
-            <w:shd w:val="clear" w:color="auto" w:fill="548DD4" w:themeFill="text2" w:themeFillTint="99"/>
-          </w:tcPr>
-          <w:p>
-            <w:r>
-              <w:t>User album</w:t>
-            </w:r>
-            <w:r>
-              <w:t xml:space="preserve"> Relation Table</w:t>
-            </w:r>
-          </w:p>
-        </w:tc>
-      </w:tr>
-      <w:tr>
-        <w:tc>
-          <w:tcPr>
-            <w:tcW w:w="3510" w:type="dxa"/>
-          </w:tcPr>
-          <w:p>
-            <w:r>
-              <w:t>i</w:t>
-            </w:r>
-            <w:r>
-              <w:t xml:space="preserve">d </w:t>
-            </w:r>
-            <w:r>
-              <w:t>(INT, Primary, A_I)</w:t>
-            </w:r>
-          </w:p>
-        </w:tc>
-      </w:tr>
-      <w:tr>
-        <w:tc>
-          <w:tcPr>
-            <w:tcW w:w="3510" w:type="dxa"/>
-          </w:tcPr>
-          <w:p>
-            <w:r>
-              <w:t>u</w:t>
-            </w:r>
-            <w:r>
-              <w:t>ser_id (</w:t>
-            </w:r>
-            <w:r>
-              <w:t>INT</w:t>
-            </w:r>
-            <w:r>
-              <w:t>)</w:t>
-            </w:r>
-          </w:p>
-        </w:tc>
-      </w:tr>
-      <w:tr>
-        <w:tc>
-          <w:tcPr>
-            <w:tcW w:w="3510" w:type="dxa"/>
-          </w:tcPr>
-          <w:p>
-            <w:r>
-              <w:t>a</w:t>
-            </w:r>
-            <w:r>
-              <w:t>lbum_id (</w:t>
-            </w:r>
-            <w:r>
-              <w:t>INT</w:t>
-            </w:r>
-            <w:r>
-              <w:t>)</w:t>
-            </w:r>
-          </w:p>
-        </w:tc>
-      </w:tr>
-    </w:tbl>
-    <w:p/>
-    <w:tbl>
-      <w:tblPr>
-        <w:tblStyle w:val="TableGrid"/>
-        <w:tblW w:w="0" w:type="auto"/>
-        <w:tblLook w:val="04A0" w:firstRow="1" w:lastRow="0" w:firstColumn="1" w:lastColumn="0" w:noHBand="0" w:noVBand="1"/>
-      </w:tblPr>
-      <w:tblGrid>
-        <w:gridCol w:w="3510"/>
-      </w:tblGrid>
-      <w:tr>
-        <w:tc>
-          <w:tcPr>
-            <w:tcW w:w="3510" w:type="dxa"/>
-            <w:shd w:val="clear" w:color="auto" w:fill="548DD4" w:themeFill="text2" w:themeFillTint="99"/>
-          </w:tcPr>
-          <w:p>
-            <w:r>
-              <w:t>Collaborator_album R-Table</w:t>
-            </w:r>
-          </w:p>
-        </w:tc>
-      </w:tr>
-      <w:tr>
-        <w:tc>
-          <w:tcPr>
-            <w:tcW w:w="3510" w:type="dxa"/>
-          </w:tcPr>
-          <w:p>
-            <w:r>
-              <w:t>id (INT, Primary, A_I)</w:t>
-            </w:r>
-          </w:p>
-        </w:tc>
-      </w:tr>
-      <w:tr>
-        <w:tc>
-          <w:tcPr>
-            <w:tcW w:w="3510" w:type="dxa"/>
-          </w:tcPr>
-          <w:p>
-            <w:r>
-              <w:t>collaborator_id (INT)</w:t>
-            </w:r>
-          </w:p>
-        </w:tc>
-      </w:tr>
-      <w:tr>
-        <w:tc>
-          <w:tcPr>
-            <w:tcW w:w="3510" w:type="dxa"/>
-          </w:tcPr>
-          <w:p>
-            <w:r>
-              <w:t>album_id (INT)</w:t>
-            </w:r>
-          </w:p>
-        </w:tc>
-      </w:tr>
-    </w:tbl>
-    <w:p/>
+    <w:p>
+      <w:bookmarkStart w:id="0" w:name="_GoBack"/>
+      <w:bookmarkEnd w:id="0"/>
+    </w:p>
     <w:sectPr>
       <w:pgSz w:w="12240" w:h="15840"/>
       <w:pgMar w:top="1440" w:right="1800" w:bottom="1440" w:left="1800" w:header="708" w:footer="708" w:gutter="0"/>

</xml_diff>